<commit_message>
30-3-2023, 10.49 database json
</commit_message>
<xml_diff>
--- a/Api_eind_info.docx
+++ b/Api_eind_info.docx
@@ -279,7 +279,25 @@
         <w:t>vak</w:t>
       </w:r>
       <w:r>
-        <w:t xml:space="preserve"> waarna alle medewerkers worden getoond met de gekozen functie.</w:t>
+        <w:t xml:space="preserve"> waarna alle </w:t>
+      </w:r>
+      <w:r>
+        <w:t>docenten</w:t>
+      </w:r>
+      <w:r>
+        <w:t xml:space="preserve"> worden getoond met </w:t>
+      </w:r>
+      <w:r>
+        <w:t>het</w:t>
+      </w:r>
+      <w:r>
+        <w:t xml:space="preserve"> gekozen </w:t>
+      </w:r>
+      <w:r>
+        <w:t>vak</w:t>
+      </w:r>
+      <w:r>
+        <w:t>.</w:t>
       </w:r>
     </w:p>
     <w:p>
@@ -342,6 +360,94 @@
         </w:rPr>
         <w:t>Could have</w:t>
       </w:r>
+    </w:p>
+    <w:p>
+      <w:pPr>
+        <w:rPr>
+          <w:b/>
+          <w:bCs/>
+          <w:color w:val="4472C4" w:themeColor="accent1"/>
+          <w:sz w:val="24"/>
+          <w:szCs w:val="24"/>
+        </w:rPr>
+      </w:pPr>
+    </w:p>
+    <w:p>
+      <w:pPr>
+        <w:rPr>
+          <w:b/>
+          <w:bCs/>
+          <w:color w:val="4472C4" w:themeColor="accent1"/>
+          <w:sz w:val="24"/>
+          <w:szCs w:val="24"/>
+        </w:rPr>
+      </w:pPr>
+    </w:p>
+    <w:p>
+      <w:pPr>
+        <w:rPr>
+          <w:b/>
+          <w:bCs/>
+          <w:color w:val="4472C4" w:themeColor="accent1"/>
+          <w:sz w:val="24"/>
+          <w:szCs w:val="24"/>
+        </w:rPr>
+      </w:pPr>
+    </w:p>
+    <w:p>
+      <w:pPr>
+        <w:rPr>
+          <w:b/>
+          <w:bCs/>
+          <w:color w:val="4472C4" w:themeColor="accent1"/>
+          <w:sz w:val="24"/>
+          <w:szCs w:val="24"/>
+        </w:rPr>
+      </w:pPr>
+    </w:p>
+    <w:p>
+      <w:pPr>
+        <w:rPr>
+          <w:b/>
+          <w:bCs/>
+          <w:color w:val="4472C4" w:themeColor="accent1"/>
+          <w:sz w:val="24"/>
+          <w:szCs w:val="24"/>
+        </w:rPr>
+      </w:pPr>
+    </w:p>
+    <w:p>
+      <w:pPr>
+        <w:rPr>
+          <w:b/>
+          <w:bCs/>
+          <w:color w:val="4472C4" w:themeColor="accent1"/>
+          <w:sz w:val="24"/>
+          <w:szCs w:val="24"/>
+        </w:rPr>
+      </w:pPr>
+    </w:p>
+    <w:p>
+      <w:pPr>
+        <w:rPr>
+          <w:b/>
+          <w:bCs/>
+          <w:color w:val="4472C4" w:themeColor="accent1"/>
+          <w:sz w:val="24"/>
+          <w:szCs w:val="24"/>
+        </w:rPr>
+      </w:pPr>
+    </w:p>
+    <w:p>
+      <w:pPr>
+        <w:rPr>
+          <w:b/>
+          <w:bCs/>
+          <w:color w:val="4472C4" w:themeColor="accent1"/>
+          <w:sz w:val="24"/>
+          <w:szCs w:val="24"/>
+        </w:rPr>
+      </w:pPr>
     </w:p>
     <w:p>
       <w:pPr>
@@ -481,7 +587,6 @@
           <w:sz w:val="24"/>
           <w:szCs w:val="24"/>
         </w:rPr>
-        <w:lastRenderedPageBreak/>
         <w:t xml:space="preserve">Datamodel </w:t>
       </w:r>
       <w:r>
@@ -521,10 +626,10 @@
           <w:noProof/>
         </w:rPr>
         <w:drawing>
-          <wp:inline distT="0" distB="0" distL="0" distR="0" wp14:anchorId="64723C95" wp14:editId="7B0A7FE6">
-            <wp:extent cx="5760720" cy="3405505"/>
-            <wp:effectExtent l="0" t="0" r="0" b="4445"/>
-            <wp:docPr id="1" name="Afbeelding 1"/>
+          <wp:inline distT="0" distB="0" distL="0" distR="0" wp14:anchorId="6376E3AE" wp14:editId="341F790F">
+            <wp:extent cx="5753100" cy="3060700"/>
+            <wp:effectExtent l="0" t="0" r="0" b="6350"/>
+            <wp:docPr id="3" name="Afbeelding 3"/>
             <wp:cNvGraphicFramePr>
               <a:graphicFrameLocks xmlns:a="http://schemas.openxmlformats.org/drawingml/2006/main" noChangeAspect="1"/>
             </wp:cNvGraphicFramePr>
@@ -532,13 +637,13 @@
               <a:graphicData uri="http://schemas.openxmlformats.org/drawingml/2006/picture">
                 <pic:pic xmlns:pic="http://schemas.openxmlformats.org/drawingml/2006/picture">
                   <pic:nvPicPr>
-                    <pic:cNvPr id="0" name="Picture 1"/>
+                    <pic:cNvPr id="0" name="Picture 2"/>
                     <pic:cNvPicPr>
                       <a:picLocks noChangeAspect="1" noChangeArrowheads="1"/>
                     </pic:cNvPicPr>
                   </pic:nvPicPr>
                   <pic:blipFill>
-                    <a:blip r:embed="rId5">
+                    <a:blip r:embed="rId5" cstate="print">
                       <a:extLst>
                         <a:ext uri="{28A0092B-C50C-407E-A947-70E740481C1C}">
                           <a14:useLocalDpi xmlns:a14="http://schemas.microsoft.com/office/drawing/2010/main" val="0"/>
@@ -553,7 +658,7 @@
                   <pic:spPr bwMode="auto">
                     <a:xfrm>
                       <a:off x="0" y="0"/>
-                      <a:ext cx="5760720" cy="3405505"/>
+                      <a:ext cx="5753100" cy="3060700"/>
                     </a:xfrm>
                     <a:prstGeom prst="rect">
                       <a:avLst/>
@@ -568,6 +673,16 @@
             </a:graphic>
           </wp:inline>
         </w:drawing>
+      </w:r>
+      <w:r>
+        <w:rPr>
+          <w:b/>
+          <w:bCs/>
+          <w:color w:val="4472C4" w:themeColor="accent1"/>
+          <w:sz w:val="24"/>
+          <w:szCs w:val="24"/>
+        </w:rPr>
+        <w:tab/>
       </w:r>
     </w:p>
     <w:p/>
@@ -1730,7 +1845,6 @@
               <w:rPr>
                 <w:sz w:val="20"/>
               </w:rPr>
-              <w:lastRenderedPageBreak/>
               <w:t>Table</w:t>
             </w:r>
           </w:p>

</xml_diff>

<commit_message>
endpoints aangepast, api get requests getest, push patch en delete moet nog
</commit_message>
<xml_diff>
--- a/Api_eind_info.docx
+++ b/Api_eind_info.docx
@@ -1,10 +1,10 @@
 
 <file path=word/document.xml><?xml version="1.0" encoding="utf-8"?>
-<w:document xmlns:wpc="http://schemas.microsoft.com/office/word/2010/wordprocessingCanvas" xmlns:cx="http://schemas.microsoft.com/office/drawing/2014/chartex" xmlns:cx1="http://schemas.microsoft.com/office/drawing/2015/9/8/chartex" xmlns:cx2="http://schemas.microsoft.com/office/drawing/2015/10/21/chartex" xmlns:cx3="http://schemas.microsoft.com/office/drawing/2016/5/9/chartex" xmlns:cx4="http://schemas.microsoft.com/office/drawing/2016/5/10/chartex" xmlns:cx5="http://schemas.microsoft.com/office/drawing/2016/5/11/chartex" xmlns:cx6="http://schemas.microsoft.com/office/drawing/2016/5/12/chartex" xmlns:cx7="http://schemas.microsoft.com/office/drawing/2016/5/13/chartex" xmlns:cx8="http://schemas.microsoft.com/office/drawing/2016/5/14/chartex" xmlns:mc="http://schemas.openxmlformats.org/markup-compatibility/2006" xmlns:aink="http://schemas.microsoft.com/office/drawing/2016/ink" xmlns:am3d="http://schemas.microsoft.com/office/drawing/2017/model3d" xmlns:o="urn:schemas-microsoft-com:office:office" xmlns:oel="http://schemas.microsoft.com/office/2019/extlst" xmlns:r="http://schemas.openxmlformats.org/officeDocument/2006/relationships" xmlns:m="http://schemas.openxmlformats.org/officeDocument/2006/math" xmlns:v="urn:schemas-microsoft-com:vml" xmlns:wp14="http://schemas.microsoft.com/office/word/2010/wordprocessingDrawing" xmlns:wp="http://schemas.openxmlformats.org/drawingml/2006/wordprocessingDrawing" xmlns:w10="urn:schemas-microsoft-com:office:word" xmlns:w="http://schemas.openxmlformats.org/wordprocessingml/2006/main" xmlns:w14="http://schemas.microsoft.com/office/word/2010/wordml" xmlns:w15="http://schemas.microsoft.com/office/word/2012/wordml" xmlns:w16cex="http://schemas.microsoft.com/office/word/2018/wordml/cex" xmlns:w16cid="http://schemas.microsoft.com/office/word/2016/wordml/cid" xmlns:w16="http://schemas.microsoft.com/office/word/2018/wordml" xmlns:w16sdtdh="http://schemas.microsoft.com/office/word/2020/wordml/sdtdatahash" xmlns:w16se="http://schemas.microsoft.com/office/word/2015/wordml/symex" xmlns:wpg="http://schemas.microsoft.com/office/word/2010/wordprocessingGroup" xmlns:wpi="http://schemas.microsoft.com/office/word/2010/wordprocessingInk" xmlns:wne="http://schemas.microsoft.com/office/word/2006/wordml" xmlns:wps="http://schemas.microsoft.com/office/word/2010/wordprocessingShape" mc:Ignorable="w14 w15 w16se w16cid w16 w16cex w16sdtdh wp14">
+<w:document xmlns:wpc="http://schemas.microsoft.com/office/word/2010/wordprocessingCanvas" xmlns:cx="http://schemas.microsoft.com/office/drawing/2014/chartex" xmlns:cx1="http://schemas.microsoft.com/office/drawing/2015/9/8/chartex" xmlns:cx2="http://schemas.microsoft.com/office/drawing/2015/10/21/chartex" xmlns:cx3="http://schemas.microsoft.com/office/drawing/2016/5/9/chartex" xmlns:cx4="http://schemas.microsoft.com/office/drawing/2016/5/10/chartex" xmlns:cx5="http://schemas.microsoft.com/office/drawing/2016/5/11/chartex" xmlns:cx6="http://schemas.microsoft.com/office/drawing/2016/5/12/chartex" xmlns:cx7="http://schemas.microsoft.com/office/drawing/2016/5/13/chartex" xmlns:cx8="http://schemas.microsoft.com/office/drawing/2016/5/14/chartex" xmlns:mc="http://schemas.openxmlformats.org/markup-compatibility/2006" xmlns:aink="http://schemas.microsoft.com/office/drawing/2016/ink" xmlns:am3d="http://schemas.microsoft.com/office/drawing/2017/model3d" xmlns:o="urn:schemas-microsoft-com:office:office" xmlns:oel="http://schemas.microsoft.com/office/2019/extlst" xmlns:r="http://schemas.openxmlformats.org/officeDocument/2006/relationships" xmlns:m="http://schemas.openxmlformats.org/officeDocument/2006/math" xmlns:v="urn:schemas-microsoft-com:vml" xmlns:wp14="http://schemas.microsoft.com/office/word/2010/wordprocessingDrawing" xmlns:wp="http://schemas.openxmlformats.org/drawingml/2006/wordprocessingDrawing" xmlns:w10="urn:schemas-microsoft-com:office:word" xmlns:w="http://schemas.openxmlformats.org/wordprocessingml/2006/main" xmlns:w14="http://schemas.microsoft.com/office/word/2010/wordml" xmlns:w15="http://schemas.microsoft.com/office/word/2012/wordml" xmlns:w16cex="http://schemas.microsoft.com/office/word/2018/wordml/cex" xmlns:w16cid="http://schemas.microsoft.com/office/word/2016/wordml/cid" xmlns:w16="http://schemas.microsoft.com/office/word/2018/wordml" xmlns:w16du="http://schemas.microsoft.com/office/word/2023/wordml/word16du" xmlns:w16sdtdh="http://schemas.microsoft.com/office/word/2020/wordml/sdtdatahash" xmlns:w16se="http://schemas.microsoft.com/office/word/2015/wordml/symex" xmlns:wpg="http://schemas.microsoft.com/office/word/2010/wordprocessingGroup" xmlns:wpi="http://schemas.microsoft.com/office/word/2010/wordprocessingInk" xmlns:wne="http://schemas.microsoft.com/office/word/2006/wordml" xmlns:wps="http://schemas.microsoft.com/office/word/2010/wordprocessingShape" mc:Ignorable="w14 w15 w16se w16cid w16 w16cex w16sdtdh wp14">
   <w:body>
     <w:p>
       <w:pPr>
-        <w:pStyle w:val="Lijstalinea"/>
+        <w:pStyle w:val="ListParagraph"/>
         <w:numPr>
           <w:ilvl w:val="0"/>
           <w:numId w:val="1"/>
@@ -19,7 +19,7 @@
     </w:p>
     <w:p>
       <w:pPr>
-        <w:pStyle w:val="Lijstalinea"/>
+        <w:pStyle w:val="ListParagraph"/>
         <w:numPr>
           <w:ilvl w:val="0"/>
           <w:numId w:val="1"/>
@@ -31,7 +31,7 @@
     </w:p>
     <w:p>
       <w:pPr>
-        <w:pStyle w:val="Lijstalinea"/>
+        <w:pStyle w:val="ListParagraph"/>
         <w:numPr>
           <w:ilvl w:val="0"/>
           <w:numId w:val="1"/>
@@ -43,7 +43,7 @@
     </w:p>
     <w:p>
       <w:pPr>
-        <w:pStyle w:val="Lijstalinea"/>
+        <w:pStyle w:val="ListParagraph"/>
         <w:numPr>
           <w:ilvl w:val="0"/>
           <w:numId w:val="1"/>
@@ -55,7 +55,7 @@
     </w:p>
     <w:p>
       <w:pPr>
-        <w:pStyle w:val="Lijstalinea"/>
+        <w:pStyle w:val="ListParagraph"/>
         <w:numPr>
           <w:ilvl w:val="0"/>
           <w:numId w:val="1"/>
@@ -67,7 +67,7 @@
     </w:p>
     <w:p>
       <w:pPr>
-        <w:pStyle w:val="Lijstalinea"/>
+        <w:pStyle w:val="ListParagraph"/>
         <w:numPr>
           <w:ilvl w:val="0"/>
           <w:numId w:val="1"/>
@@ -79,7 +79,7 @@
     </w:p>
     <w:p>
       <w:pPr>
-        <w:pStyle w:val="Lijstalinea"/>
+        <w:pStyle w:val="ListParagraph"/>
         <w:numPr>
           <w:ilvl w:val="0"/>
           <w:numId w:val="1"/>
@@ -91,7 +91,7 @@
     </w:p>
     <w:p>
       <w:pPr>
-        <w:pStyle w:val="Lijstalinea"/>
+        <w:pStyle w:val="ListParagraph"/>
         <w:numPr>
           <w:ilvl w:val="0"/>
           <w:numId w:val="1"/>
@@ -103,7 +103,7 @@
     </w:p>
     <w:p>
       <w:pPr>
-        <w:pStyle w:val="Lijstalinea"/>
+        <w:pStyle w:val="ListParagraph"/>
         <w:numPr>
           <w:ilvl w:val="0"/>
           <w:numId w:val="1"/>
@@ -248,7 +248,7 @@
     </w:p>
     <w:p>
       <w:pPr>
-        <w:pStyle w:val="Lijstalinea"/>
+        <w:pStyle w:val="ListParagraph"/>
         <w:numPr>
           <w:ilvl w:val="0"/>
           <w:numId w:val="2"/>
@@ -266,7 +266,7 @@
     </w:p>
     <w:p>
       <w:pPr>
-        <w:pStyle w:val="Lijstalinea"/>
+        <w:pStyle w:val="ListParagraph"/>
         <w:numPr>
           <w:ilvl w:val="0"/>
           <w:numId w:val="2"/>
@@ -302,7 +302,7 @@
     </w:p>
     <w:p>
       <w:pPr>
-        <w:pStyle w:val="Lijstalinea"/>
+        <w:pStyle w:val="ListParagraph"/>
         <w:numPr>
           <w:ilvl w:val="0"/>
           <w:numId w:val="2"/>
@@ -325,7 +325,7 @@
     </w:p>
     <w:p>
       <w:pPr>
-        <w:pStyle w:val="Lijstalinea"/>
+        <w:pStyle w:val="ListParagraph"/>
         <w:numPr>
           <w:ilvl w:val="0"/>
           <w:numId w:val="3"/>
@@ -340,7 +340,7 @@
     </w:p>
     <w:p>
       <w:pPr>
-        <w:pStyle w:val="Lijstalinea"/>
+        <w:pStyle w:val="ListParagraph"/>
         <w:numPr>
           <w:ilvl w:val="0"/>
           <w:numId w:val="3"/>
@@ -517,7 +517,7 @@
     </w:p>
     <w:tbl>
       <w:tblPr>
-        <w:tblStyle w:val="Tabelraster"/>
+        <w:tblStyle w:val="TableGrid"/>
         <w:tblW w:w="5000" w:type="pct"/>
         <w:tblLook w:val="04A0" w:firstRow="1" w:lastRow="0" w:firstColumn="1" w:lastColumn="0" w:noHBand="0" w:noVBand="1"/>
       </w:tblPr>
@@ -535,7 +535,7 @@
           </w:tcPr>
           <w:p>
             <w:pPr>
-              <w:pStyle w:val="Geenafstand"/>
+              <w:pStyle w:val="NoSpacing"/>
               <w:rPr>
                 <w:sz w:val="20"/>
               </w:rPr>
@@ -556,7 +556,7 @@
           </w:tcPr>
           <w:p>
             <w:pPr>
-              <w:pStyle w:val="Geenafstand"/>
+              <w:pStyle w:val="NoSpacing"/>
               <w:rPr>
                 <w:sz w:val="20"/>
               </w:rPr>
@@ -576,7 +576,7 @@
           </w:tcPr>
           <w:p>
             <w:pPr>
-              <w:pStyle w:val="Geenafstand"/>
+              <w:pStyle w:val="NoSpacing"/>
               <w:rPr>
                 <w:sz w:val="20"/>
               </w:rPr>
@@ -596,7 +596,7 @@
           </w:tcPr>
           <w:p>
             <w:pPr>
-              <w:pStyle w:val="Geenafstand"/>
+              <w:pStyle w:val="NoSpacing"/>
               <w:rPr>
                 <w:sz w:val="20"/>
               </w:rPr>
@@ -617,7 +617,7 @@
           </w:tcPr>
           <w:p>
             <w:pPr>
-              <w:pStyle w:val="Geenafstand"/>
+              <w:pStyle w:val="NoSpacing"/>
               <w:rPr>
                 <w:b/>
                 <w:sz w:val="20"/>
@@ -638,7 +638,7 @@
           </w:tcPr>
           <w:p>
             <w:pPr>
-              <w:pStyle w:val="Geenafstand"/>
+              <w:pStyle w:val="NoSpacing"/>
               <w:rPr>
                 <w:b/>
                 <w:sz w:val="20"/>
@@ -673,7 +673,7 @@
           </w:tcPr>
           <w:p>
             <w:pPr>
-              <w:pStyle w:val="Geenafstand"/>
+              <w:pStyle w:val="NoSpacing"/>
               <w:rPr>
                 <w:b/>
                 <w:sz w:val="20"/>
@@ -687,7 +687,7 @@
           </w:tcPr>
           <w:p>
             <w:pPr>
-              <w:pStyle w:val="Geenafstand"/>
+              <w:pStyle w:val="NoSpacing"/>
               <w:rPr>
                 <w:b/>
                 <w:sz w:val="20"/>
@@ -717,7 +717,7 @@
           </w:tcPr>
           <w:p>
             <w:pPr>
-              <w:pStyle w:val="Geenafstand"/>
+              <w:pStyle w:val="NoSpacing"/>
               <w:rPr>
                 <w:sz w:val="20"/>
               </w:rPr>
@@ -736,7 +736,7 @@
           </w:tcPr>
           <w:p>
             <w:pPr>
-              <w:pStyle w:val="Geenafstand"/>
+              <w:pStyle w:val="NoSpacing"/>
               <w:rPr>
                 <w:sz w:val="20"/>
               </w:rPr>
@@ -767,7 +767,7 @@
           </w:tcPr>
           <w:p>
             <w:pPr>
-              <w:pStyle w:val="Geenafstand"/>
+              <w:pStyle w:val="NoSpacing"/>
               <w:rPr>
                 <w:sz w:val="20"/>
               </w:rPr>
@@ -780,7 +780,7 @@
           </w:tcPr>
           <w:p>
             <w:pPr>
-              <w:pStyle w:val="Geenafstand"/>
+              <w:pStyle w:val="NoSpacing"/>
               <w:rPr>
                 <w:sz w:val="20"/>
               </w:rPr>
@@ -807,7 +807,7 @@
           </w:tcPr>
           <w:p>
             <w:pPr>
-              <w:pStyle w:val="Geenafstand"/>
+              <w:pStyle w:val="NoSpacing"/>
               <w:rPr>
                 <w:b/>
                 <w:sz w:val="20"/>
@@ -828,7 +828,7 @@
           </w:tcPr>
           <w:p>
             <w:pPr>
-              <w:pStyle w:val="Geenafstand"/>
+              <w:pStyle w:val="NoSpacing"/>
               <w:rPr>
                 <w:b/>
                 <w:sz w:val="20"/>
@@ -863,7 +863,7 @@
           </w:tcPr>
           <w:p>
             <w:pPr>
-              <w:pStyle w:val="Geenafstand"/>
+              <w:pStyle w:val="NoSpacing"/>
               <w:rPr>
                 <w:b/>
                 <w:sz w:val="20"/>
@@ -926,7 +926,7 @@
           </w:tcPr>
           <w:p>
             <w:pPr>
-              <w:pStyle w:val="Geenafstand"/>
+              <w:pStyle w:val="NoSpacing"/>
               <w:rPr>
                 <w:b/>
                 <w:sz w:val="20"/>
@@ -956,7 +956,7 @@
           </w:tcPr>
           <w:p>
             <w:pPr>
-              <w:pStyle w:val="Geenafstand"/>
+              <w:pStyle w:val="NoSpacing"/>
               <w:rPr>
                 <w:sz w:val="20"/>
               </w:rPr>
@@ -975,7 +975,7 @@
           </w:tcPr>
           <w:p>
             <w:pPr>
-              <w:pStyle w:val="Geenafstand"/>
+              <w:pStyle w:val="NoSpacing"/>
               <w:rPr>
                 <w:sz w:val="20"/>
               </w:rPr>
@@ -1006,7 +1006,7 @@
           </w:tcPr>
           <w:p>
             <w:pPr>
-              <w:pStyle w:val="Geenafstand"/>
+              <w:pStyle w:val="NoSpacing"/>
               <w:rPr>
                 <w:sz w:val="20"/>
               </w:rPr>
@@ -1043,7 +1043,7 @@
           </w:tcPr>
           <w:p>
             <w:pPr>
-              <w:pStyle w:val="Geenafstand"/>
+              <w:pStyle w:val="NoSpacing"/>
               <w:rPr>
                 <w:sz w:val="20"/>
               </w:rPr>
@@ -1070,7 +1070,7 @@
           </w:tcPr>
           <w:p>
             <w:pPr>
-              <w:pStyle w:val="Geenafstand"/>
+              <w:pStyle w:val="NoSpacing"/>
               <w:rPr>
                 <w:b/>
                 <w:sz w:val="20"/>
@@ -1091,7 +1091,7 @@
           </w:tcPr>
           <w:p>
             <w:pPr>
-              <w:pStyle w:val="Geenafstand"/>
+              <w:pStyle w:val="NoSpacing"/>
               <w:rPr>
                 <w:b/>
                 <w:sz w:val="20"/>
@@ -1126,7 +1126,7 @@
           </w:tcPr>
           <w:p>
             <w:pPr>
-              <w:pStyle w:val="Geenafstand"/>
+              <w:pStyle w:val="NoSpacing"/>
               <w:rPr>
                 <w:b/>
                 <w:sz w:val="20"/>
@@ -1140,7 +1140,7 @@
           </w:tcPr>
           <w:p>
             <w:pPr>
-              <w:pStyle w:val="Geenafstand"/>
+              <w:pStyle w:val="NoSpacing"/>
               <w:rPr>
                 <w:b/>
                 <w:sz w:val="20"/>
@@ -1154,7 +1154,7 @@
     <w:p/>
     <w:tbl>
       <w:tblPr>
-        <w:tblStyle w:val="Tabelraster"/>
+        <w:tblStyle w:val="TableGrid"/>
         <w:tblW w:w="5000" w:type="pct"/>
         <w:tblLook w:val="04A0" w:firstRow="1" w:lastRow="0" w:firstColumn="1" w:lastColumn="0" w:noHBand="0" w:noVBand="1"/>
       </w:tblPr>
@@ -1172,7 +1172,7 @@
           </w:tcPr>
           <w:p>
             <w:pPr>
-              <w:pStyle w:val="Geenafstand"/>
+              <w:pStyle w:val="NoSpacing"/>
               <w:rPr>
                 <w:sz w:val="20"/>
               </w:rPr>
@@ -1192,7 +1192,7 @@
           </w:tcPr>
           <w:p>
             <w:pPr>
-              <w:pStyle w:val="Geenafstand"/>
+              <w:pStyle w:val="NoSpacing"/>
               <w:rPr>
                 <w:sz w:val="20"/>
               </w:rPr>
@@ -1212,7 +1212,7 @@
           </w:tcPr>
           <w:p>
             <w:pPr>
-              <w:pStyle w:val="Geenafstand"/>
+              <w:pStyle w:val="NoSpacing"/>
               <w:rPr>
                 <w:sz w:val="20"/>
               </w:rPr>
@@ -1232,7 +1232,7 @@
           </w:tcPr>
           <w:p>
             <w:pPr>
-              <w:pStyle w:val="Geenafstand"/>
+              <w:pStyle w:val="NoSpacing"/>
               <w:rPr>
                 <w:sz w:val="20"/>
               </w:rPr>
@@ -1253,7 +1253,7 @@
           </w:tcPr>
           <w:p>
             <w:pPr>
-              <w:pStyle w:val="Geenafstand"/>
+              <w:pStyle w:val="NoSpacing"/>
               <w:rPr>
                 <w:b/>
                 <w:sz w:val="20"/>
@@ -1274,7 +1274,7 @@
           </w:tcPr>
           <w:p>
             <w:pPr>
-              <w:pStyle w:val="Geenafstand"/>
+              <w:pStyle w:val="NoSpacing"/>
               <w:rPr>
                 <w:b/>
                 <w:sz w:val="20"/>
@@ -1309,7 +1309,7 @@
           </w:tcPr>
           <w:p>
             <w:pPr>
-              <w:pStyle w:val="Geenafstand"/>
+              <w:pStyle w:val="NoSpacing"/>
               <w:rPr>
                 <w:b/>
                 <w:sz w:val="20"/>
@@ -1323,7 +1323,7 @@
           </w:tcPr>
           <w:p>
             <w:pPr>
-              <w:pStyle w:val="Geenafstand"/>
+              <w:pStyle w:val="NoSpacing"/>
               <w:rPr>
                 <w:b/>
                 <w:sz w:val="20"/>
@@ -1353,7 +1353,7 @@
           </w:tcPr>
           <w:p>
             <w:pPr>
-              <w:pStyle w:val="Geenafstand"/>
+              <w:pStyle w:val="NoSpacing"/>
               <w:rPr>
                 <w:sz w:val="20"/>
               </w:rPr>
@@ -1372,7 +1372,7 @@
           </w:tcPr>
           <w:p>
             <w:pPr>
-              <w:pStyle w:val="Geenafstand"/>
+              <w:pStyle w:val="NoSpacing"/>
               <w:rPr>
                 <w:sz w:val="20"/>
               </w:rPr>
@@ -1403,7 +1403,7 @@
           </w:tcPr>
           <w:p>
             <w:pPr>
-              <w:pStyle w:val="Geenafstand"/>
+              <w:pStyle w:val="NoSpacing"/>
               <w:rPr>
                 <w:sz w:val="20"/>
               </w:rPr>
@@ -1416,7 +1416,7 @@
           </w:tcPr>
           <w:p>
             <w:pPr>
-              <w:pStyle w:val="Geenafstand"/>
+              <w:pStyle w:val="NoSpacing"/>
               <w:rPr>
                 <w:sz w:val="20"/>
               </w:rPr>
@@ -1443,7 +1443,7 @@
           </w:tcPr>
           <w:p>
             <w:pPr>
-              <w:pStyle w:val="Geenafstand"/>
+              <w:pStyle w:val="NoSpacing"/>
               <w:rPr>
                 <w:sz w:val="20"/>
               </w:rPr>
@@ -1463,7 +1463,7 @@
           </w:tcPr>
           <w:p>
             <w:pPr>
-              <w:pStyle w:val="Geenafstand"/>
+              <w:pStyle w:val="NoSpacing"/>
               <w:rPr>
                 <w:sz w:val="20"/>
               </w:rPr>
@@ -1497,7 +1497,7 @@
           </w:tcPr>
           <w:p>
             <w:pPr>
-              <w:pStyle w:val="Geenafstand"/>
+              <w:pStyle w:val="NoSpacing"/>
               <w:rPr>
                 <w:sz w:val="20"/>
               </w:rPr>
@@ -1510,7 +1510,7 @@
           </w:tcPr>
           <w:p>
             <w:pPr>
-              <w:pStyle w:val="Geenafstand"/>
+              <w:pStyle w:val="NoSpacing"/>
               <w:rPr>
                 <w:sz w:val="20"/>
               </w:rPr>
@@ -1539,7 +1539,7 @@
           </w:tcPr>
           <w:p>
             <w:pPr>
-              <w:pStyle w:val="Geenafstand"/>
+              <w:pStyle w:val="NoSpacing"/>
               <w:rPr>
                 <w:b/>
                 <w:sz w:val="20"/>
@@ -1559,7 +1559,7 @@
           </w:tcPr>
           <w:p>
             <w:pPr>
-              <w:pStyle w:val="Geenafstand"/>
+              <w:pStyle w:val="NoSpacing"/>
               <w:rPr>
                 <w:b/>
                 <w:sz w:val="20"/>
@@ -1591,7 +1591,7 @@
           </w:tcPr>
           <w:p>
             <w:pPr>
-              <w:pStyle w:val="Geenafstand"/>
+              <w:pStyle w:val="NoSpacing"/>
               <w:rPr>
                 <w:sz w:val="20"/>
               </w:rPr>
@@ -1604,7 +1604,7 @@
           </w:tcPr>
           <w:p>
             <w:pPr>
-              <w:pStyle w:val="Geenafstand"/>
+              <w:pStyle w:val="NoSpacing"/>
               <w:rPr>
                 <w:b/>
                 <w:sz w:val="20"/>
@@ -1629,12 +1629,12 @@
     <w:p/>
     <w:p>
       <w:pPr>
-        <w:pStyle w:val="Geenafstand"/>
+        <w:pStyle w:val="NoSpacing"/>
       </w:pPr>
     </w:p>
     <w:tbl>
       <w:tblPr>
-        <w:tblStyle w:val="Tabelraster"/>
+        <w:tblStyle w:val="TableGrid"/>
         <w:tblW w:w="5000" w:type="pct"/>
         <w:tblLook w:val="04A0" w:firstRow="1" w:lastRow="0" w:firstColumn="1" w:lastColumn="0" w:noHBand="0" w:noVBand="1"/>
       </w:tblPr>
@@ -1652,7 +1652,7 @@
           </w:tcPr>
           <w:p>
             <w:pPr>
-              <w:pStyle w:val="Geenafstand"/>
+              <w:pStyle w:val="NoSpacing"/>
               <w:rPr>
                 <w:sz w:val="20"/>
               </w:rPr>
@@ -1672,7 +1672,7 @@
           </w:tcPr>
           <w:p>
             <w:pPr>
-              <w:pStyle w:val="Geenafstand"/>
+              <w:pStyle w:val="NoSpacing"/>
               <w:rPr>
                 <w:sz w:val="20"/>
               </w:rPr>
@@ -1692,7 +1692,7 @@
           </w:tcPr>
           <w:p>
             <w:pPr>
-              <w:pStyle w:val="Geenafstand"/>
+              <w:pStyle w:val="NoSpacing"/>
               <w:rPr>
                 <w:sz w:val="20"/>
               </w:rPr>
@@ -1712,7 +1712,7 @@
           </w:tcPr>
           <w:p>
             <w:pPr>
-              <w:pStyle w:val="Geenafstand"/>
+              <w:pStyle w:val="NoSpacing"/>
               <w:rPr>
                 <w:sz w:val="20"/>
               </w:rPr>
@@ -1733,7 +1733,7 @@
           </w:tcPr>
           <w:p>
             <w:pPr>
-              <w:pStyle w:val="Geenafstand"/>
+              <w:pStyle w:val="NoSpacing"/>
               <w:rPr>
                 <w:sz w:val="20"/>
               </w:rPr>
@@ -1752,28 +1752,22 @@
           </w:tcPr>
           <w:p>
             <w:pPr>
-              <w:pStyle w:val="Geenafstand"/>
-              <w:rPr>
-                <w:sz w:val="20"/>
-              </w:rPr>
-            </w:pPr>
-            <w:r>
-              <w:rPr>
-                <w:sz w:val="20"/>
-              </w:rPr>
-              <w:t>api/</w:t>
-            </w:r>
-            <w:r>
-              <w:rPr>
-                <w:sz w:val="20"/>
-              </w:rPr>
-              <w:t>docenten</w:t>
-            </w:r>
-            <w:r>
-              <w:rPr>
-                <w:sz w:val="20"/>
-              </w:rPr>
-              <w:t>?naam={naam}</w:t>
+              <w:pStyle w:val="NoSpacing"/>
+              <w:rPr>
+                <w:sz w:val="20"/>
+              </w:rPr>
+            </w:pPr>
+            <w:r>
+              <w:rPr>
+                <w:sz w:val="20"/>
+              </w:rPr>
+              <w:t>api/docenten?naam=</w:t>
+            </w:r>
+            <w:r>
+              <w:rPr>
+                <w:sz w:val="20"/>
+              </w:rPr>
+              <w:t>{naam}</w:t>
             </w:r>
           </w:p>
         </w:tc>
@@ -1783,7 +1777,7 @@
           </w:tcPr>
           <w:p>
             <w:pPr>
-              <w:pStyle w:val="Geenafstand"/>
+              <w:pStyle w:val="NoSpacing"/>
               <w:rPr>
                 <w:sz w:val="20"/>
               </w:rPr>
@@ -1796,7 +1790,7 @@
           </w:tcPr>
           <w:p>
             <w:pPr>
-              <w:pStyle w:val="Geenafstand"/>
+              <w:pStyle w:val="NoSpacing"/>
               <w:rPr>
                 <w:sz w:val="20"/>
               </w:rPr>
@@ -1829,7 +1823,7 @@
           </w:tcPr>
           <w:p>
             <w:pPr>
-              <w:pStyle w:val="Geenafstand"/>
+              <w:pStyle w:val="NoSpacing"/>
               <w:rPr>
                 <w:sz w:val="20"/>
               </w:rPr>
@@ -1848,7 +1842,7 @@
           </w:tcPr>
           <w:p>
             <w:pPr>
-              <w:pStyle w:val="Geenafstand"/>
+              <w:pStyle w:val="NoSpacing"/>
               <w:rPr>
                 <w:sz w:val="20"/>
               </w:rPr>
@@ -1875,13 +1869,7 @@
               <w:rPr>
                 <w:sz w:val="20"/>
               </w:rPr>
-              <w:t>naam</w:t>
-            </w:r>
-            <w:r>
-              <w:rPr>
-                <w:sz w:val="20"/>
-              </w:rPr>
-              <w:t xml:space="preserve"> </w:t>
+              <w:t>veldnaam</w:t>
             </w:r>
             <w:r>
               <w:rPr>
@@ -1897,7 +1885,7 @@
           </w:tcPr>
           <w:p>
             <w:pPr>
-              <w:pStyle w:val="Geenafstand"/>
+              <w:pStyle w:val="NoSpacing"/>
               <w:rPr>
                 <w:sz w:val="20"/>
               </w:rPr>
@@ -1910,7 +1898,7 @@
           </w:tcPr>
           <w:p>
             <w:pPr>
-              <w:pStyle w:val="Geenafstand"/>
+              <w:pStyle w:val="NoSpacing"/>
               <w:rPr>
                 <w:sz w:val="20"/>
               </w:rPr>
@@ -2233,7 +2221,7 @@
     <w:p/>
     <w:tbl>
       <w:tblPr>
-        <w:tblStyle w:val="Tabelraster"/>
+        <w:tblStyle w:val="TableGrid"/>
         <w:tblW w:w="0" w:type="auto"/>
         <w:tblLook w:val="04A0" w:firstRow="1" w:lastRow="0" w:firstColumn="1" w:lastColumn="0" w:noHBand="0" w:noVBand="1"/>
       </w:tblPr>
@@ -2784,7 +2772,7 @@
     <w:p/>
     <w:tbl>
       <w:tblPr>
-        <w:tblStyle w:val="Tabelraster"/>
+        <w:tblStyle w:val="TableGrid"/>
         <w:tblW w:w="0" w:type="auto"/>
         <w:tblLook w:val="04A0" w:firstRow="1" w:lastRow="0" w:firstColumn="1" w:lastColumn="0" w:noHBand="0" w:noVBand="1"/>
       </w:tblPr>
@@ -3076,7 +3064,7 @@
     <w:p/>
     <w:tbl>
       <w:tblPr>
-        <w:tblStyle w:val="Tabelraster"/>
+        <w:tblStyle w:val="TableGrid"/>
         <w:tblW w:w="0" w:type="auto"/>
         <w:tblLook w:val="04A0" w:firstRow="1" w:lastRow="0" w:firstColumn="1" w:lastColumn="0" w:noHBand="0" w:noVBand="1"/>
       </w:tblPr>
@@ -3364,7 +3352,7 @@
     <w:p/>
     <w:tbl>
       <w:tblPr>
-        <w:tblStyle w:val="Tabelraster"/>
+        <w:tblStyle w:val="TableGrid"/>
         <w:tblW w:w="0" w:type="auto"/>
         <w:tblLook w:val="04A0" w:firstRow="1" w:lastRow="0" w:firstColumn="1" w:lastColumn="0" w:noHBand="0" w:noVBand="1"/>
       </w:tblPr>
@@ -3730,7 +3718,7 @@
     <w:p/>
     <w:tbl>
       <w:tblPr>
-        <w:tblStyle w:val="Tabelraster"/>
+        <w:tblStyle w:val="TableGrid"/>
         <w:tblW w:w="0" w:type="auto"/>
         <w:tblLook w:val="04A0" w:firstRow="1" w:lastRow="0" w:firstColumn="1" w:lastColumn="0" w:noHBand="0" w:noVBand="1"/>
       </w:tblPr>
@@ -4095,7 +4083,7 @@
     <w:p/>
     <w:tbl>
       <w:tblPr>
-        <w:tblStyle w:val="Tabelraster"/>
+        <w:tblStyle w:val="TableGrid"/>
         <w:tblW w:w="0" w:type="auto"/>
         <w:tblLook w:val="04A0" w:firstRow="1" w:lastRow="0" w:firstColumn="1" w:lastColumn="0" w:noHBand="0" w:noVBand="1"/>
       </w:tblPr>
@@ -4702,7 +4690,7 @@
 </file>
 
 <file path=word/numbering.xml><?xml version="1.0" encoding="utf-8"?>
-<w:numbering xmlns:wpc="http://schemas.microsoft.com/office/word/2010/wordprocessingCanvas" xmlns:cx="http://schemas.microsoft.com/office/drawing/2014/chartex" xmlns:cx1="http://schemas.microsoft.com/office/drawing/2015/9/8/chartex" xmlns:cx2="http://schemas.microsoft.com/office/drawing/2015/10/21/chartex" xmlns:cx3="http://schemas.microsoft.com/office/drawing/2016/5/9/chartex" xmlns:cx4="http://schemas.microsoft.com/office/drawing/2016/5/10/chartex" xmlns:cx5="http://schemas.microsoft.com/office/drawing/2016/5/11/chartex" xmlns:cx6="http://schemas.microsoft.com/office/drawing/2016/5/12/chartex" xmlns:cx7="http://schemas.microsoft.com/office/drawing/2016/5/13/chartex" xmlns:cx8="http://schemas.microsoft.com/office/drawing/2016/5/14/chartex" xmlns:mc="http://schemas.openxmlformats.org/markup-compatibility/2006" xmlns:aink="http://schemas.microsoft.com/office/drawing/2016/ink" xmlns:am3d="http://schemas.microsoft.com/office/drawing/2017/model3d" xmlns:o="urn:schemas-microsoft-com:office:office" xmlns:oel="http://schemas.microsoft.com/office/2019/extlst" xmlns:r="http://schemas.openxmlformats.org/officeDocument/2006/relationships" xmlns:m="http://schemas.openxmlformats.org/officeDocument/2006/math" xmlns:v="urn:schemas-microsoft-com:vml" xmlns:wp14="http://schemas.microsoft.com/office/word/2010/wordprocessingDrawing" xmlns:wp="http://schemas.openxmlformats.org/drawingml/2006/wordprocessingDrawing" xmlns:w10="urn:schemas-microsoft-com:office:word" xmlns:w="http://schemas.openxmlformats.org/wordprocessingml/2006/main" xmlns:w14="http://schemas.microsoft.com/office/word/2010/wordml" xmlns:w15="http://schemas.microsoft.com/office/word/2012/wordml" xmlns:w16cex="http://schemas.microsoft.com/office/word/2018/wordml/cex" xmlns:w16cid="http://schemas.microsoft.com/office/word/2016/wordml/cid" xmlns:w16="http://schemas.microsoft.com/office/word/2018/wordml" xmlns:w16sdtdh="http://schemas.microsoft.com/office/word/2020/wordml/sdtdatahash" xmlns:w16se="http://schemas.microsoft.com/office/word/2015/wordml/symex" xmlns:wpg="http://schemas.microsoft.com/office/word/2010/wordprocessingGroup" xmlns:wpi="http://schemas.microsoft.com/office/word/2010/wordprocessingInk" xmlns:wne="http://schemas.microsoft.com/office/word/2006/wordml" xmlns:wps="http://schemas.microsoft.com/office/word/2010/wordprocessingShape" mc:Ignorable="w14 w15 w16se w16cid w16 w16cex w16sdtdh wp14">
+<w:numbering xmlns:wpc="http://schemas.microsoft.com/office/word/2010/wordprocessingCanvas" xmlns:cx="http://schemas.microsoft.com/office/drawing/2014/chartex" xmlns:cx1="http://schemas.microsoft.com/office/drawing/2015/9/8/chartex" xmlns:cx2="http://schemas.microsoft.com/office/drawing/2015/10/21/chartex" xmlns:cx3="http://schemas.microsoft.com/office/drawing/2016/5/9/chartex" xmlns:cx4="http://schemas.microsoft.com/office/drawing/2016/5/10/chartex" xmlns:cx5="http://schemas.microsoft.com/office/drawing/2016/5/11/chartex" xmlns:cx6="http://schemas.microsoft.com/office/drawing/2016/5/12/chartex" xmlns:cx7="http://schemas.microsoft.com/office/drawing/2016/5/13/chartex" xmlns:cx8="http://schemas.microsoft.com/office/drawing/2016/5/14/chartex" xmlns:mc="http://schemas.openxmlformats.org/markup-compatibility/2006" xmlns:aink="http://schemas.microsoft.com/office/drawing/2016/ink" xmlns:am3d="http://schemas.microsoft.com/office/drawing/2017/model3d" xmlns:o="urn:schemas-microsoft-com:office:office" xmlns:oel="http://schemas.microsoft.com/office/2019/extlst" xmlns:r="http://schemas.openxmlformats.org/officeDocument/2006/relationships" xmlns:m="http://schemas.openxmlformats.org/officeDocument/2006/math" xmlns:v="urn:schemas-microsoft-com:vml" xmlns:wp14="http://schemas.microsoft.com/office/word/2010/wordprocessingDrawing" xmlns:wp="http://schemas.openxmlformats.org/drawingml/2006/wordprocessingDrawing" xmlns:w10="urn:schemas-microsoft-com:office:word" xmlns:w="http://schemas.openxmlformats.org/wordprocessingml/2006/main" xmlns:w14="http://schemas.microsoft.com/office/word/2010/wordml" xmlns:w15="http://schemas.microsoft.com/office/word/2012/wordml" xmlns:w16cex="http://schemas.microsoft.com/office/word/2018/wordml/cex" xmlns:w16cid="http://schemas.microsoft.com/office/word/2016/wordml/cid" xmlns:w16="http://schemas.microsoft.com/office/word/2018/wordml" xmlns:w16du="http://schemas.microsoft.com/office/word/2023/wordml/word16du" xmlns:w16sdtdh="http://schemas.microsoft.com/office/word/2020/wordml/sdtdatahash" xmlns:w16se="http://schemas.microsoft.com/office/word/2015/wordml/symex" xmlns:wpg="http://schemas.microsoft.com/office/word/2010/wordprocessingGroup" xmlns:wpi="http://schemas.microsoft.com/office/word/2010/wordprocessingInk" xmlns:wne="http://schemas.microsoft.com/office/word/2006/wordml" xmlns:wps="http://schemas.microsoft.com/office/word/2010/wordprocessingShape" mc:Ignorable="w14 w15 w16se w16cid w16 w16cex w16sdtdh wp14">
   <w:abstractNum w:abstractNumId="0" w15:restartNumberingAfterBreak="0">
     <w:nsid w:val="01716F5D"/>
     <w:multiLevelType w:val="hybridMultilevel"/>
@@ -5450,17 +5438,17 @@
     <w:lsdException w:name="Unresolved Mention" w:semiHidden="1" w:unhideWhenUsed="1"/>
     <w:lsdException w:name="Smart Link" w:semiHidden="1" w:unhideWhenUsed="1"/>
   </w:latentStyles>
-  <w:style w:type="paragraph" w:default="1" w:styleId="Standaard">
+  <w:style w:type="paragraph" w:default="1" w:styleId="Normal">
     <w:name w:val="Normal"/>
     <w:qFormat/>
   </w:style>
-  <w:style w:type="character" w:default="1" w:styleId="Standaardalinea-lettertype">
+  <w:style w:type="character" w:default="1" w:styleId="DefaultParagraphFont">
     <w:name w:val="Default Paragraph Font"/>
     <w:uiPriority w:val="1"/>
     <w:semiHidden/>
     <w:unhideWhenUsed/>
   </w:style>
-  <w:style w:type="table" w:default="1" w:styleId="Standaardtabel">
+  <w:style w:type="table" w:default="1" w:styleId="TableNormal">
     <w:name w:val="Normal Table"/>
     <w:uiPriority w:val="99"/>
     <w:semiHidden/>
@@ -5475,15 +5463,15 @@
       </w:tblCellMar>
     </w:tblPr>
   </w:style>
-  <w:style w:type="numbering" w:default="1" w:styleId="Geenlijst">
+  <w:style w:type="numbering" w:default="1" w:styleId="NoList">
     <w:name w:val="No List"/>
     <w:uiPriority w:val="99"/>
     <w:semiHidden/>
     <w:unhideWhenUsed/>
   </w:style>
-  <w:style w:type="paragraph" w:styleId="Lijstalinea">
+  <w:style w:type="paragraph" w:styleId="ListParagraph">
     <w:name w:val="List Paragraph"/>
-    <w:basedOn w:val="Standaard"/>
+    <w:basedOn w:val="Normal"/>
     <w:uiPriority w:val="34"/>
     <w:qFormat/>
     <w:rsid w:val="00ED6C30"/>
@@ -5492,9 +5480,9 @@
       <w:contextualSpacing/>
     </w:pPr>
   </w:style>
-  <w:style w:type="table" w:styleId="Tabelraster">
+  <w:style w:type="table" w:styleId="TableGrid">
     <w:name w:val="Table Grid"/>
-    <w:basedOn w:val="Standaardtabel"/>
+    <w:basedOn w:val="TableNormal"/>
     <w:uiPriority w:val="39"/>
     <w:rsid w:val="005D624C"/>
     <w:pPr>
@@ -5516,7 +5504,7 @@
       </w:tblBorders>
     </w:tblPr>
   </w:style>
-  <w:style w:type="paragraph" w:styleId="Geenafstand">
+  <w:style w:type="paragraph" w:styleId="NoSpacing">
     <w:name w:val="No Spacing"/>
     <w:uiPriority w:val="1"/>
     <w:qFormat/>

</xml_diff>